<commit_message>
livrables final de projet
</commit_message>
<xml_diff>
--- a/sana/Rapport Bref Maquettage N1.docx
+++ b/sana/Rapport Bref Maquettage N1.docx
@@ -718,6 +718,11 @@
       <w:proofErr w:type="gramEnd"/>
     </w:p>
     <w:p>
+      <w:pPr>
+        <w:rPr>
+          <w:lang w:val="fr-MA"/>
+        </w:rPr>
+      </w:pPr>
       <w:hyperlink r:id="rId7" w:history="1">
         <w:r>
           <w:rPr>
@@ -5046,7 +5051,29 @@
           <w:u w:val="single"/>
           <w:lang w:val="fr-MA"/>
         </w:rPr>
-        <w:t>Design de version tablette :</w:t>
+        <w:t xml:space="preserve">Design de version </w:t>
+      </w:r>
+      <w:r>
+        <w:rPr>
+          <w:rFonts w:asciiTheme="majorHAnsi" w:eastAsia="Times New Roman" w:hAnsiTheme="majorHAnsi" w:cstheme="majorHAnsi"/>
+          <w:color w:val="000000"/>
+          <w:sz w:val="24"/>
+          <w:szCs w:val="24"/>
+          <w:u w:val="single"/>
+          <w:lang w:val="fr-MA"/>
+        </w:rPr>
+        <w:t>mobile</w:t>
+      </w:r>
+      <w:r>
+        <w:rPr>
+          <w:rFonts w:asciiTheme="majorHAnsi" w:eastAsia="Times New Roman" w:hAnsiTheme="majorHAnsi" w:cstheme="majorHAnsi"/>
+          <w:color w:val="000000"/>
+          <w:sz w:val="24"/>
+          <w:szCs w:val="24"/>
+          <w:u w:val="single"/>
+          <w:lang w:val="fr-MA"/>
+        </w:rPr>
+        <w:t> :</w:t>
       </w:r>
     </w:p>
     <w:p>
@@ -7483,37 +7510,574 @@
     <w:p>
       <w:pPr>
         <w:rPr>
-          <w:rFonts w:asciiTheme="majorHAnsi" w:eastAsia="Times New Roman" w:hAnsiTheme="majorHAnsi" w:cstheme="majorHAnsi"/>
-          <w:color w:val="000000"/>
-          <w:sz w:val="24"/>
-          <w:szCs w:val="24"/>
-          <w:lang w:val="fr-MA"/>
-        </w:rPr>
-      </w:pPr>
-      <w:r>
-        <w:rPr>
-          <w:rFonts w:asciiTheme="majorHAnsi" w:eastAsia="Times New Roman" w:hAnsiTheme="majorHAnsi" w:cstheme="majorHAnsi"/>
-          <w:color w:val="000000"/>
-          <w:sz w:val="24"/>
-          <w:szCs w:val="24"/>
-          <w:lang w:val="fr-MA"/>
-        </w:rPr>
-        <w:t>Fin de rapport</w:t>
-      </w:r>
-    </w:p>
-    <w:p>
-      <w:pPr>
-        <w:rPr>
-          <w:b/>
-          <w:bCs/>
-          <w:color w:val="5B9BD5" w:themeColor="accent1"/>
-          <w:sz w:val="28"/>
-          <w:szCs w:val="28"/>
-          <w:lang w:val="fr-MA"/>
-        </w:rPr>
-      </w:pPr>
+          <w:b/>
+          <w:bCs/>
+          <w:color w:val="5B9BD5" w:themeColor="accent1"/>
+          <w:sz w:val="28"/>
+          <w:szCs w:val="28"/>
+          <w:lang w:val="fr-MA"/>
+        </w:rPr>
+      </w:pPr>
+    </w:p>
+    <w:p>
+      <w:pPr>
+        <w:rPr>
+          <w:b/>
+          <w:bCs/>
+          <w:color w:val="5B9BD5" w:themeColor="accent1"/>
+          <w:sz w:val="28"/>
+          <w:szCs w:val="28"/>
+          <w:lang w:val="fr-MA"/>
+        </w:rPr>
+      </w:pPr>
+    </w:p>
+    <w:p>
+      <w:pPr>
+        <w:rPr>
+          <w:b/>
+          <w:bCs/>
+          <w:color w:val="5B9BD5" w:themeColor="accent1"/>
+          <w:sz w:val="28"/>
+          <w:szCs w:val="28"/>
+          <w:lang w:val="fr-MA"/>
+        </w:rPr>
+      </w:pPr>
+    </w:p>
+    <w:p>
+      <w:pPr>
+        <w:rPr>
+          <w:b/>
+          <w:bCs/>
+          <w:color w:val="5B9BD5" w:themeColor="accent1"/>
+          <w:sz w:val="28"/>
+          <w:szCs w:val="28"/>
+          <w:lang w:val="fr-MA"/>
+        </w:rPr>
+      </w:pPr>
+    </w:p>
+    <w:p>
+      <w:pPr>
+        <w:rPr>
+          <w:b/>
+          <w:bCs/>
+          <w:color w:val="5B9BD5" w:themeColor="accent1"/>
+          <w:sz w:val="28"/>
+          <w:szCs w:val="28"/>
+          <w:lang w:val="fr-MA"/>
+        </w:rPr>
+      </w:pPr>
+    </w:p>
+    <w:p>
+      <w:pPr>
+        <w:rPr>
+          <w:b/>
+          <w:bCs/>
+          <w:color w:val="5B9BD5" w:themeColor="accent1"/>
+          <w:sz w:val="28"/>
+          <w:szCs w:val="28"/>
+          <w:lang w:val="fr-MA"/>
+        </w:rPr>
+      </w:pPr>
+    </w:p>
+    <w:p>
+      <w:pPr>
+        <w:rPr>
+          <w:b/>
+          <w:bCs/>
+          <w:color w:val="5B9BD5" w:themeColor="accent1"/>
+          <w:sz w:val="28"/>
+          <w:szCs w:val="28"/>
+          <w:lang w:val="fr-MA"/>
+        </w:rPr>
+      </w:pPr>
+    </w:p>
+    <w:p>
+      <w:pPr>
+        <w:rPr>
+          <w:b/>
+          <w:bCs/>
+          <w:color w:val="5B9BD5" w:themeColor="accent1"/>
+          <w:sz w:val="28"/>
+          <w:szCs w:val="28"/>
+          <w:lang w:val="fr-MA"/>
+        </w:rPr>
+      </w:pPr>
+      <w:r>
+        <w:rPr>
+          <w:b/>
+          <w:bCs/>
+          <w:color w:val="5B9BD5" w:themeColor="accent1"/>
+          <w:sz w:val="28"/>
+          <w:szCs w:val="28"/>
+          <w:lang w:val="fr-MA"/>
+        </w:rPr>
+        <w:t xml:space="preserve">Journée </w:t>
+      </w:r>
+      <w:r>
+        <w:rPr>
+          <w:b/>
+          <w:bCs/>
+          <w:color w:val="5B9BD5" w:themeColor="accent1"/>
+          <w:sz w:val="28"/>
+          <w:szCs w:val="28"/>
+          <w:lang w:val="fr-MA"/>
+        </w:rPr>
+        <w:t>9</w:t>
+      </w:r>
+      <w:r>
+        <w:rPr>
+          <w:b/>
+          <w:bCs/>
+          <w:color w:val="5B9BD5" w:themeColor="accent1"/>
+          <w:sz w:val="28"/>
+          <w:szCs w:val="28"/>
+          <w:lang w:val="fr-MA"/>
+        </w:rPr>
+        <w:t xml:space="preserve"> : </w:t>
+      </w:r>
+    </w:p>
+    <w:p>
+      <w:pPr>
+        <w:rPr>
+          <w:b/>
+          <w:bCs/>
+          <w:color w:val="5B9BD5" w:themeColor="accent1"/>
+          <w:sz w:val="28"/>
+          <w:szCs w:val="28"/>
+          <w:lang w:val="fr-MA"/>
+        </w:rPr>
+      </w:pPr>
+    </w:p>
+    <w:p>
+      <w:pPr>
+        <w:rPr>
+          <w:b/>
+          <w:bCs/>
+          <w:color w:val="5B9BD5" w:themeColor="accent1"/>
+          <w:sz w:val="28"/>
+          <w:szCs w:val="28"/>
+          <w:lang w:val="fr-MA"/>
+        </w:rPr>
+      </w:pPr>
+    </w:p>
+    <w:p>
+      <w:pPr>
+        <w:rPr>
+          <w:b/>
+          <w:bCs/>
+          <w:color w:val="5B9BD5" w:themeColor="accent1"/>
+          <w:sz w:val="28"/>
+          <w:szCs w:val="28"/>
+          <w:lang w:val="fr-MA"/>
+        </w:rPr>
+      </w:pPr>
+    </w:p>
+    <w:p>
+      <w:pPr>
+        <w:rPr>
+          <w:b/>
+          <w:bCs/>
+          <w:color w:val="5B9BD5" w:themeColor="accent1"/>
+          <w:sz w:val="28"/>
+          <w:szCs w:val="28"/>
+          <w:lang w:val="fr-MA"/>
+        </w:rPr>
+      </w:pPr>
+    </w:p>
+    <w:p>
+      <w:pPr>
+        <w:rPr>
+          <w:b/>
+          <w:bCs/>
+          <w:color w:val="5B9BD5" w:themeColor="accent1"/>
+          <w:sz w:val="28"/>
+          <w:szCs w:val="28"/>
+          <w:lang w:val="fr-MA"/>
+        </w:rPr>
+      </w:pPr>
+    </w:p>
+    <w:p>
+      <w:pPr>
+        <w:rPr>
+          <w:b/>
+          <w:bCs/>
+          <w:color w:val="5B9BD5" w:themeColor="accent1"/>
+          <w:sz w:val="28"/>
+          <w:szCs w:val="28"/>
+          <w:lang w:val="fr-MA"/>
+        </w:rPr>
+      </w:pPr>
+    </w:p>
+    <w:p>
+      <w:pPr>
+        <w:rPr>
+          <w:b/>
+          <w:bCs/>
+          <w:color w:val="5B9BD5" w:themeColor="accent1"/>
+          <w:sz w:val="28"/>
+          <w:szCs w:val="28"/>
+          <w:lang w:val="fr-MA"/>
+        </w:rPr>
+      </w:pPr>
+    </w:p>
+    <w:p>
+      <w:pPr>
+        <w:rPr>
+          <w:b/>
+          <w:bCs/>
+          <w:color w:val="5B9BD5" w:themeColor="accent1"/>
+          <w:sz w:val="28"/>
+          <w:szCs w:val="28"/>
+          <w:lang w:val="fr-MA"/>
+        </w:rPr>
+      </w:pPr>
+    </w:p>
+    <w:p>
+      <w:pPr>
+        <w:rPr>
+          <w:b/>
+          <w:bCs/>
+          <w:color w:val="5B9BD5" w:themeColor="accent1"/>
+          <w:sz w:val="28"/>
+          <w:szCs w:val="28"/>
+          <w:lang w:val="fr-MA"/>
+        </w:rPr>
+      </w:pPr>
+    </w:p>
+    <w:p>
+      <w:pPr>
+        <w:rPr>
+          <w:b/>
+          <w:bCs/>
+          <w:color w:val="5B9BD5" w:themeColor="accent1"/>
+          <w:sz w:val="28"/>
+          <w:szCs w:val="28"/>
+          <w:lang w:val="fr-MA"/>
+        </w:rPr>
+      </w:pPr>
+    </w:p>
+    <w:p>
+      <w:pPr>
+        <w:rPr>
+          <w:b/>
+          <w:bCs/>
+          <w:color w:val="5B9BD5" w:themeColor="accent1"/>
+          <w:sz w:val="28"/>
+          <w:szCs w:val="28"/>
+          <w:lang w:val="fr-MA"/>
+        </w:rPr>
+      </w:pPr>
+    </w:p>
+    <w:p>
+      <w:pPr>
+        <w:rPr>
+          <w:b/>
+          <w:bCs/>
+          <w:color w:val="5B9BD5" w:themeColor="accent1"/>
+          <w:sz w:val="28"/>
+          <w:szCs w:val="28"/>
+          <w:lang w:val="fr-MA"/>
+        </w:rPr>
+      </w:pPr>
+    </w:p>
+    <w:p>
+      <w:pPr>
+        <w:rPr>
+          <w:b/>
+          <w:bCs/>
+          <w:color w:val="5B9BD5" w:themeColor="accent1"/>
+          <w:sz w:val="28"/>
+          <w:szCs w:val="28"/>
+          <w:lang w:val="fr-MA"/>
+        </w:rPr>
+      </w:pPr>
+    </w:p>
+    <w:p>
+      <w:pPr>
+        <w:rPr>
+          <w:b/>
+          <w:bCs/>
+          <w:color w:val="5B9BD5" w:themeColor="accent1"/>
+          <w:sz w:val="28"/>
+          <w:szCs w:val="28"/>
+          <w:lang w:val="fr-MA"/>
+        </w:rPr>
+      </w:pPr>
+    </w:p>
+    <w:p>
+      <w:pPr>
+        <w:rPr>
+          <w:b/>
+          <w:bCs/>
+          <w:color w:val="5B9BD5" w:themeColor="accent1"/>
+          <w:sz w:val="28"/>
+          <w:szCs w:val="28"/>
+          <w:lang w:val="fr-MA"/>
+        </w:rPr>
+      </w:pPr>
+    </w:p>
+    <w:p>
+      <w:pPr>
+        <w:rPr>
+          <w:b/>
+          <w:bCs/>
+          <w:color w:val="5B9BD5" w:themeColor="accent1"/>
+          <w:sz w:val="28"/>
+          <w:szCs w:val="28"/>
+          <w:lang w:val="fr-MA"/>
+        </w:rPr>
+      </w:pPr>
+    </w:p>
+    <w:p>
+      <w:pPr>
+        <w:rPr>
+          <w:b/>
+          <w:bCs/>
+          <w:color w:val="5B9BD5" w:themeColor="accent1"/>
+          <w:sz w:val="28"/>
+          <w:szCs w:val="28"/>
+          <w:lang w:val="fr-MA"/>
+        </w:rPr>
+      </w:pPr>
+    </w:p>
+    <w:p>
+      <w:pPr>
+        <w:rPr>
+          <w:b/>
+          <w:bCs/>
+          <w:color w:val="5B9BD5" w:themeColor="accent1"/>
+          <w:sz w:val="28"/>
+          <w:szCs w:val="28"/>
+          <w:lang w:val="fr-MA"/>
+        </w:rPr>
+      </w:pPr>
+    </w:p>
+    <w:p>
+      <w:pPr>
+        <w:rPr>
+          <w:b/>
+          <w:bCs/>
+          <w:color w:val="5B9BD5" w:themeColor="accent1"/>
+          <w:sz w:val="28"/>
+          <w:szCs w:val="28"/>
+          <w:lang w:val="fr-MA"/>
+        </w:rPr>
+      </w:pPr>
+    </w:p>
+    <w:p>
+      <w:pPr>
+        <w:rPr>
+          <w:b/>
+          <w:bCs/>
+          <w:color w:val="5B9BD5" w:themeColor="accent1"/>
+          <w:sz w:val="28"/>
+          <w:szCs w:val="28"/>
+          <w:lang w:val="fr-MA"/>
+        </w:rPr>
+      </w:pPr>
+    </w:p>
+    <w:p>
+      <w:pPr>
+        <w:rPr>
+          <w:b/>
+          <w:bCs/>
+          <w:color w:val="5B9BD5" w:themeColor="accent1"/>
+          <w:sz w:val="28"/>
+          <w:szCs w:val="28"/>
+          <w:lang w:val="fr-MA"/>
+        </w:rPr>
+      </w:pPr>
+    </w:p>
+    <w:p>
+      <w:pPr>
+        <w:rPr>
+          <w:b/>
+          <w:bCs/>
+          <w:color w:val="5B9BD5" w:themeColor="accent1"/>
+          <w:sz w:val="28"/>
+          <w:szCs w:val="28"/>
+          <w:lang w:val="fr-MA"/>
+        </w:rPr>
+      </w:pPr>
+    </w:p>
+    <w:p>
+      <w:pPr>
+        <w:rPr>
+          <w:b/>
+          <w:bCs/>
+          <w:color w:val="5B9BD5" w:themeColor="accent1"/>
+          <w:sz w:val="28"/>
+          <w:szCs w:val="28"/>
+          <w:lang w:val="fr-MA"/>
+        </w:rPr>
+      </w:pPr>
+    </w:p>
+    <w:p>
+      <w:pPr>
+        <w:rPr>
+          <w:b/>
+          <w:bCs/>
+          <w:color w:val="5B9BD5" w:themeColor="accent1"/>
+          <w:sz w:val="28"/>
+          <w:szCs w:val="28"/>
+          <w:lang w:val="fr-MA"/>
+        </w:rPr>
+      </w:pPr>
+    </w:p>
+    <w:p>
+      <w:pPr>
+        <w:rPr>
+          <w:b/>
+          <w:bCs/>
+          <w:color w:val="5B9BD5" w:themeColor="accent1"/>
+          <w:sz w:val="28"/>
+          <w:szCs w:val="28"/>
+          <w:lang w:val="fr-MA"/>
+        </w:rPr>
+      </w:pPr>
+      <w:r>
+        <w:rPr>
+          <w:b/>
+          <w:bCs/>
+          <w:color w:val="5B9BD5" w:themeColor="accent1"/>
+          <w:sz w:val="28"/>
+          <w:szCs w:val="28"/>
+          <w:lang w:val="fr-MA"/>
+        </w:rPr>
+        <w:t xml:space="preserve">Réalisation de rapport </w:t>
+      </w:r>
+    </w:p>
+    <w:p>
+      <w:pPr>
+        <w:rPr>
+          <w:b/>
+          <w:bCs/>
+          <w:color w:val="5B9BD5" w:themeColor="accent1"/>
+          <w:sz w:val="28"/>
+          <w:szCs w:val="28"/>
+          <w:lang w:val="fr-MA"/>
+        </w:rPr>
+      </w:pPr>
+    </w:p>
+    <w:p>
+      <w:pPr>
+        <w:rPr>
+          <w:rFonts w:asciiTheme="majorHAnsi" w:eastAsia="Times New Roman" w:hAnsiTheme="majorHAnsi" w:cstheme="majorHAnsi"/>
+          <w:color w:val="000000" w:themeColor="text1"/>
+          <w:sz w:val="24"/>
+          <w:szCs w:val="24"/>
+          <w:lang w:val="fr-MA"/>
+        </w:rPr>
+      </w:pPr>
+    </w:p>
+    <w:p>
+      <w:pPr>
+        <w:rPr>
+          <w:rFonts w:asciiTheme="majorHAnsi" w:eastAsia="Times New Roman" w:hAnsiTheme="majorHAnsi" w:cstheme="majorHAnsi"/>
+          <w:color w:val="000000" w:themeColor="text1"/>
+          <w:sz w:val="24"/>
+          <w:szCs w:val="24"/>
+          <w:lang w:val="fr-MA"/>
+        </w:rPr>
+      </w:pPr>
+      <w:r>
+        <w:rPr>
+          <w:rFonts w:asciiTheme="majorHAnsi" w:eastAsia="Times New Roman" w:hAnsiTheme="majorHAnsi" w:cstheme="majorHAnsi"/>
+          <w:color w:val="000000" w:themeColor="text1"/>
+          <w:sz w:val="24"/>
+          <w:szCs w:val="24"/>
+          <w:lang w:val="fr-MA"/>
+        </w:rPr>
+        <w:t xml:space="preserve">   Synthèse de projet</w:t>
+      </w:r>
+      <w:r>
+        <w:rPr>
+          <w:rFonts w:asciiTheme="majorHAnsi" w:eastAsia="Times New Roman" w:hAnsiTheme="majorHAnsi" w:cstheme="majorHAnsi"/>
+          <w:color w:val="000000" w:themeColor="text1"/>
+          <w:sz w:val="24"/>
+          <w:szCs w:val="24"/>
+          <w:lang w:val="fr-MA"/>
+        </w:rPr>
+        <w:t xml:space="preserve"> et vérification la déposition de tous les livrables journalières……</w:t>
+      </w:r>
+    </w:p>
+    <w:p>
+      <w:pPr>
+        <w:rPr>
+          <w:rFonts w:asciiTheme="majorHAnsi" w:eastAsia="Times New Roman" w:hAnsiTheme="majorHAnsi" w:cstheme="majorHAnsi"/>
+          <w:color w:val="000000" w:themeColor="text1"/>
+          <w:sz w:val="24"/>
+          <w:szCs w:val="24"/>
+          <w:lang w:val="fr-MA"/>
+        </w:rPr>
+      </w:pPr>
+    </w:p>
+    <w:p>
+      <w:pPr>
+        <w:rPr>
+          <w:rFonts w:asciiTheme="majorHAnsi" w:eastAsia="Times New Roman" w:hAnsiTheme="majorHAnsi" w:cstheme="majorHAnsi"/>
+          <w:color w:val="000000" w:themeColor="text1"/>
+          <w:sz w:val="24"/>
+          <w:szCs w:val="24"/>
+          <w:lang w:val="fr-MA"/>
+        </w:rPr>
+      </w:pPr>
+    </w:p>
+    <w:p>
+      <w:pPr>
+        <w:rPr>
+          <w:rFonts w:asciiTheme="majorHAnsi" w:eastAsia="Times New Roman" w:hAnsiTheme="majorHAnsi" w:cstheme="majorHAnsi"/>
+          <w:color w:val="000000" w:themeColor="text1"/>
+          <w:sz w:val="24"/>
+          <w:szCs w:val="24"/>
+          <w:lang w:val="fr-MA"/>
+        </w:rPr>
+      </w:pPr>
+    </w:p>
+    <w:p>
+      <w:pPr>
+        <w:rPr>
+          <w:rFonts w:asciiTheme="majorHAnsi" w:eastAsia="Times New Roman" w:hAnsiTheme="majorHAnsi" w:cstheme="majorHAnsi"/>
+          <w:color w:val="000000" w:themeColor="text1"/>
+          <w:sz w:val="24"/>
+          <w:szCs w:val="24"/>
+          <w:lang w:val="fr-MA"/>
+        </w:rPr>
+      </w:pPr>
+      <w:r>
+        <w:rPr>
+          <w:rFonts w:asciiTheme="majorHAnsi" w:eastAsia="Times New Roman" w:hAnsiTheme="majorHAnsi" w:cstheme="majorHAnsi"/>
+          <w:color w:val="000000" w:themeColor="text1"/>
+          <w:sz w:val="24"/>
+          <w:szCs w:val="24"/>
+          <w:lang w:val="fr-MA"/>
+        </w:rPr>
+        <w:t xml:space="preserve">                                                                </w:t>
+      </w:r>
       <w:bookmarkStart w:id="0" w:name="_GoBack"/>
       <w:bookmarkEnd w:id="0"/>
+      <w:r>
+        <w:rPr>
+          <w:rFonts w:asciiTheme="majorHAnsi" w:eastAsia="Times New Roman" w:hAnsiTheme="majorHAnsi" w:cstheme="majorHAnsi"/>
+          <w:color w:val="000000" w:themeColor="text1"/>
+          <w:sz w:val="24"/>
+          <w:szCs w:val="24"/>
+          <w:lang w:val="fr-MA"/>
+        </w:rPr>
+        <w:t xml:space="preserve">Merci de votre évaluation </w:t>
+      </w:r>
+    </w:p>
+    <w:p>
+      <w:pPr>
+        <w:rPr>
+          <w:b/>
+          <w:bCs/>
+          <w:color w:val="5B9BD5" w:themeColor="accent1"/>
+          <w:sz w:val="28"/>
+          <w:szCs w:val="28"/>
+          <w:lang w:val="fr-MA"/>
+        </w:rPr>
+      </w:pPr>
     </w:p>
     <w:sectPr>
       <w:pgSz w:w="12240" w:h="15840"/>

</xml_diff>